<commit_message>
Updated the notes from the workshop
</commit_message>
<xml_diff>
--- a/ZRP_Workshop.docx
+++ b/ZRP_Workshop.docx
@@ -4049,6 +4049,7 @@
         <w:pStyle w:val="Sinespaciado"/>
         <w:rPr>
           <w:rFonts w:ascii="Times New Roman" w:hAnsi="Times New Roman" w:cs="Times New Roman"/>
+          <w:lang w:val="en-US"/>
         </w:rPr>
       </w:pPr>
     </w:p>
@@ -4190,24 +4191,190 @@
     <w:p>
       <w:pPr>
         <w:pStyle w:val="Sinespaciado"/>
-        <w:numPr>
-          <w:ilvl w:val="1"/>
-          <w:numId w:val="1"/>
-        </w:numPr>
-        <w:rPr>
-          <w:rFonts w:ascii="Times New Roman" w:hAnsi="Times New Roman" w:cs="Times New Roman"/>
-          <w:lang w:val="en-US"/>
-        </w:rPr>
-      </w:pPr>
-    </w:p>
-    <w:p>
-      <w:pPr>
-        <w:pStyle w:val="Sinespaciado"/>
-        <w:rPr>
-          <w:rFonts w:ascii="Times New Roman" w:hAnsi="Times New Roman" w:cs="Times New Roman"/>
-          <w:lang w:val="en-US"/>
-        </w:rPr>
-      </w:pPr>
+        <w:rPr>
+          <w:rFonts w:ascii="Times New Roman" w:hAnsi="Times New Roman" w:cs="Times New Roman"/>
+          <w:lang w:val="en-US"/>
+        </w:rPr>
+      </w:pPr>
+    </w:p>
+    <w:p>
+      <w:pPr>
+        <w:pStyle w:val="Sinespaciado"/>
+        <w:rPr>
+          <w:rFonts w:ascii="Times New Roman" w:hAnsi="Times New Roman" w:cs="Times New Roman"/>
+        </w:rPr>
+      </w:pPr>
+      <w:r>
+        <w:rPr>
+          <w:rFonts w:ascii="Times New Roman" w:hAnsi="Times New Roman" w:cs="Times New Roman"/>
+        </w:rPr>
+        <w:t>Ramón Chávez, INAPESCA, Diagrama de flujo interno de CONAPESCA</w:t>
+      </w:r>
+    </w:p>
+    <w:p>
+      <w:pPr>
+        <w:pStyle w:val="Sinespaciado"/>
+        <w:numPr>
+          <w:ilvl w:val="0"/>
+          <w:numId w:val="1"/>
+        </w:numPr>
+        <w:rPr>
+          <w:rFonts w:ascii="Times New Roman" w:hAnsi="Times New Roman" w:cs="Times New Roman"/>
+        </w:rPr>
+      </w:pPr>
+      <w:r>
+        <w:rPr>
+          <w:rFonts w:ascii="Times New Roman" w:hAnsi="Times New Roman" w:cs="Times New Roman"/>
+        </w:rPr>
+        <w:t xml:space="preserve">No </w:t>
+      </w:r>
+      <w:proofErr w:type="spellStart"/>
+      <w:r>
+        <w:rPr>
+          <w:rFonts w:ascii="Times New Roman" w:hAnsi="Times New Roman" w:cs="Times New Roman"/>
+        </w:rPr>
+        <w:t>presentation</w:t>
+      </w:r>
+      <w:proofErr w:type="spellEnd"/>
+    </w:p>
+    <w:p>
+      <w:pPr>
+        <w:pStyle w:val="Sinespaciado"/>
+        <w:rPr>
+          <w:rFonts w:ascii="Times New Roman" w:hAnsi="Times New Roman" w:cs="Times New Roman"/>
+        </w:rPr>
+      </w:pPr>
+    </w:p>
+    <w:p>
+      <w:pPr>
+        <w:pStyle w:val="Sinespaciado"/>
+        <w:rPr>
+          <w:rFonts w:ascii="Times New Roman" w:hAnsi="Times New Roman" w:cs="Times New Roman"/>
+        </w:rPr>
+      </w:pPr>
+      <w:r>
+        <w:rPr>
+          <w:rFonts w:ascii="Times New Roman" w:hAnsi="Times New Roman" w:cs="Times New Roman"/>
+        </w:rPr>
+        <w:t>Miguel Ángel Huerta, CONAPESCA &amp; Ramón Chávez, INAPESCA, Árbol de decisiones para evaluación de refugios</w:t>
+      </w:r>
+    </w:p>
+    <w:p>
+      <w:pPr>
+        <w:pStyle w:val="Sinespaciado"/>
+        <w:numPr>
+          <w:ilvl w:val="0"/>
+          <w:numId w:val="1"/>
+        </w:numPr>
+        <w:rPr>
+          <w:rFonts w:ascii="Times New Roman" w:hAnsi="Times New Roman" w:cs="Times New Roman"/>
+          <w:lang w:val="en-US"/>
+        </w:rPr>
+      </w:pPr>
+      <w:r>
+        <w:rPr>
+          <w:rFonts w:ascii="Times New Roman" w:hAnsi="Times New Roman" w:cs="Times New Roman"/>
+          <w:lang w:val="en-US"/>
+        </w:rPr>
+        <w:t xml:space="preserve">If fishers have </w:t>
+      </w:r>
+      <w:r>
+        <w:rPr>
+          <w:rFonts w:ascii="Times New Roman" w:hAnsi="Times New Roman" w:cs="Times New Roman"/>
+          <w:lang w:val="en-US"/>
+        </w:rPr>
+        <w:t xml:space="preserve">agreed </w:t>
+      </w:r>
+      <w:r>
+        <w:rPr>
+          <w:rFonts w:ascii="Times New Roman" w:hAnsi="Times New Roman" w:cs="Times New Roman"/>
+          <w:lang w:val="en-US"/>
+        </w:rPr>
+        <w:t xml:space="preserve">to maintain the ZRPs or when available information </w:t>
+      </w:r>
+      <w:r>
+        <w:rPr>
+          <w:rFonts w:ascii="Times New Roman" w:hAnsi="Times New Roman" w:cs="Times New Roman"/>
+          <w:lang w:val="en-US"/>
+        </w:rPr>
+        <w:t>does not justify a modification, reserves would be left untouched and given more time.</w:t>
+      </w:r>
+    </w:p>
+    <w:p>
+      <w:pPr>
+        <w:pStyle w:val="Sinespaciado"/>
+        <w:numPr>
+          <w:ilvl w:val="0"/>
+          <w:numId w:val="1"/>
+        </w:numPr>
+        <w:rPr>
+          <w:rFonts w:ascii="Times New Roman" w:hAnsi="Times New Roman" w:cs="Times New Roman"/>
+          <w:lang w:val="en-US"/>
+        </w:rPr>
+      </w:pPr>
+      <w:r>
+        <w:rPr>
+          <w:rFonts w:ascii="Times New Roman" w:hAnsi="Times New Roman" w:cs="Times New Roman"/>
+          <w:lang w:val="en-US"/>
+        </w:rPr>
+        <w:t>If fishers have agreed to make changes to the ZRPs or technical information justifies the changes, modifications would be made to the agreement, in which time, area, type and complimentary management measures would be included</w:t>
+      </w:r>
+    </w:p>
+    <w:p>
+      <w:pPr>
+        <w:pStyle w:val="Sinespaciado"/>
+        <w:numPr>
+          <w:ilvl w:val="0"/>
+          <w:numId w:val="1"/>
+        </w:numPr>
+        <w:rPr>
+          <w:rFonts w:ascii="Times New Roman" w:hAnsi="Times New Roman" w:cs="Times New Roman"/>
+          <w:lang w:val="en-US"/>
+        </w:rPr>
+      </w:pPr>
+      <w:r>
+        <w:rPr>
+          <w:rFonts w:ascii="Times New Roman" w:hAnsi="Times New Roman" w:cs="Times New Roman"/>
+          <w:lang w:val="en-US"/>
+        </w:rPr>
+        <w:t>If the agreement comes to an end, reserves are automatically not recognized any more. As a contingency measure, a “</w:t>
+      </w:r>
+      <w:proofErr w:type="spellStart"/>
+      <w:r>
+        <w:rPr>
+          <w:rFonts w:ascii="Times New Roman" w:hAnsi="Times New Roman" w:cs="Times New Roman"/>
+          <w:lang w:val="en-US"/>
+        </w:rPr>
+        <w:t>prorroga</w:t>
+      </w:r>
+      <w:proofErr w:type="spellEnd"/>
+      <w:r>
+        <w:rPr>
+          <w:rFonts w:ascii="Times New Roman" w:hAnsi="Times New Roman" w:cs="Times New Roman"/>
+          <w:lang w:val="en-US"/>
+        </w:rPr>
+        <w:t>” would be published ASAP, extending a couple of months the duration on the reserves, while paperwork gets done.</w:t>
+      </w:r>
+    </w:p>
+    <w:p>
+      <w:pPr>
+        <w:pStyle w:val="Sinespaciado"/>
+        <w:numPr>
+          <w:ilvl w:val="0"/>
+          <w:numId w:val="1"/>
+        </w:numPr>
+        <w:rPr>
+          <w:rFonts w:ascii="Times New Roman" w:hAnsi="Times New Roman" w:cs="Times New Roman"/>
+          <w:lang w:val="en-US"/>
+        </w:rPr>
+      </w:pPr>
+      <w:r>
+        <w:rPr>
+          <w:rFonts w:ascii="Times New Roman" w:hAnsi="Times New Roman" w:cs="Times New Roman"/>
+          <w:lang w:val="en-US"/>
+        </w:rPr>
+        <w:t>When there is no agreement by fishers, data show negative trends or negative impact, or the context has changed, the ZRPs would be deleted.</w:t>
+      </w:r>
     </w:p>
     <w:sectPr>
       <w:pgSz w:w="12240" w:h="15840"/>

</xml_diff>